<commit_message>
Chỉnh sửa store và TestCase03.
</commit_message>
<xml_diff>
--- a/Data/NhatKyChinhSuaStore.docx
+++ b/Data/NhatKyChinhSuaStore.docx
@@ -563,12 +563,47 @@
     <w:p>
       <w:pPr>
         <w:pStyle w:val="ListParagraph"/>
-        <w:rPr>
-          <w:rFonts w:ascii="Times New Roman" w:hAnsi="Times New Roman" w:cs="Times New Roman"/>
-          <w:sz w:val="24"/>
-          <w:szCs w:val="24"/>
-        </w:rPr>
-      </w:pPr>
+        <w:numPr>
+          <w:ilvl w:val="0"/>
+          <w:numId w:val="1"/>
+        </w:numPr>
+        <w:rPr>
+          <w:rFonts w:ascii="Times New Roman" w:hAnsi="Times New Roman" w:cs="Times New Roman"/>
+          <w:b/>
+          <w:sz w:val="24"/>
+          <w:szCs w:val="24"/>
+          <w:lang w:val="en-US"/>
+        </w:rPr>
+      </w:pPr>
+      <w:r>
+        <w:rPr>
+          <w:rFonts w:ascii="Times New Roman" w:hAnsi="Times New Roman" w:cs="Times New Roman"/>
+          <w:b/>
+          <w:sz w:val="24"/>
+          <w:szCs w:val="24"/>
+          <w:lang w:val="en-US"/>
+        </w:rPr>
+        <w:t>0812527 – 27/05/2012 19:53</w:t>
+      </w:r>
+    </w:p>
+    <w:p>
+      <w:pPr>
+        <w:pStyle w:val="ListParagraph"/>
+        <w:rPr>
+          <w:rFonts w:ascii="Times New Roman" w:hAnsi="Times New Roman" w:cs="Times New Roman"/>
+          <w:sz w:val="24"/>
+          <w:szCs w:val="24"/>
+          <w:lang w:val="en-US"/>
+        </w:rPr>
+      </w:pPr>
+      <w:r>
+        <w:rPr>
+          <w:rFonts w:ascii="Times New Roman" w:hAnsi="Times New Roman" w:cs="Times New Roman"/>
+          <w:sz w:val="24"/>
+          <w:szCs w:val="24"/>
+        </w:rPr>
+        <w:t>Trong store Đăng ký đồ án, tui thấy có declare một biến là ThoiHanNop rồi sau đó có so sánh nhưng trước đó không có set gì, vì vậy tui đã thêm lệnh set vào trước câu select.</w:t>
+      </w:r>
     </w:p>
     <w:p>
       <w:pPr>

</xml_diff>

<commit_message>
chỉnh lại store và code tạm thời
</commit_message>
<xml_diff>
--- a/Data/NhatKyChinhSuaStore.docx
+++ b/Data/NhatKyChinhSuaStore.docx
@@ -1066,13 +1066,51 @@
     </w:p>
     <w:p>
       <w:pPr>
-        <w:rPr>
-          <w:rFonts w:ascii="Courier New" w:hAnsi="Courier New" w:cs="Courier New"/>
-          <w:noProof/>
-          <w:sz w:val="20"/>
-          <w:szCs w:val="20"/>
-        </w:rPr>
-      </w:pPr>
+        <w:pStyle w:val="ListParagraph"/>
+        <w:numPr>
+          <w:ilvl w:val="0"/>
+          <w:numId w:val="1"/>
+        </w:numPr>
+        <w:rPr>
+          <w:rFonts w:ascii="Times New Roman" w:hAnsi="Times New Roman" w:cs="Times New Roman"/>
+          <w:b/>
+          <w:sz w:val="24"/>
+          <w:szCs w:val="24"/>
+          <w:lang w:val="en-US"/>
+        </w:rPr>
+      </w:pPr>
+      <w:r>
+        <w:rPr>
+          <w:rFonts w:ascii="Times New Roman" w:hAnsi="Times New Roman" w:cs="Times New Roman"/>
+          <w:b/>
+          <w:sz w:val="24"/>
+          <w:szCs w:val="24"/>
+          <w:lang w:val="en-US"/>
+        </w:rPr>
+        <w:t>0812506 – 2/06/2012 21:25</w:t>
+      </w:r>
+    </w:p>
+    <w:p>
+      <w:pPr>
+        <w:ind w:left="1080"/>
+        <w:rPr>
+          <w:rFonts w:ascii="Courier New" w:hAnsi="Courier New" w:cs="Courier New"/>
+          <w:noProof/>
+          <w:sz w:val="20"/>
+          <w:szCs w:val="20"/>
+          <w:lang w:val="en-US"/>
+        </w:rPr>
+      </w:pPr>
+      <w:r>
+        <w:rPr>
+          <w:rFonts w:ascii="Courier New" w:hAnsi="Courier New" w:cs="Courier New"/>
+          <w:noProof/>
+          <w:sz w:val="20"/>
+          <w:szCs w:val="20"/>
+          <w:lang w:val="en-US"/>
+        </w:rPr>
+        <w:t>Chỉnh lại set @MonHoc trong usp_CapNhatSoLuongSVNhom_Error và usp_CapNhatSoLuongSVNhom_Fix</w:t>
+      </w:r>
     </w:p>
     <w:sectPr>
       <w:pgSz w:w="12240" w:h="15840"/>

</xml_diff>

<commit_message>
- Xóa một số file cs rỗng trong project. - Sửa lỗi ouput 1 ký tự. - Sửa store tổng hợp (có báo cáo). - Hoàn thành phần quay phim demo SQL + Project.
</commit_message>
<xml_diff>
--- a/Data/NhatKyChinhSuaStore.docx
+++ b/Data/NhatKyChinhSuaStore.docx
@@ -1040,7 +1040,27 @@
           <w:szCs w:val="24"/>
           <w:lang w:val="en-US"/>
         </w:rPr>
-        <w:t>0812506 – 2/06/2012 17:15</w:t>
+        <w:t xml:space="preserve">0812506 – </w:t>
+      </w:r>
+      <w:r>
+        <w:rPr>
+          <w:rFonts w:ascii="Times New Roman" w:hAnsi="Times New Roman" w:cs="Times New Roman"/>
+          <w:b/>
+          <w:sz w:val="24"/>
+          <w:szCs w:val="24"/>
+          <w:lang w:val="en-US"/>
+        </w:rPr>
+        <w:t>0</w:t>
+      </w:r>
+      <w:r>
+        <w:rPr>
+          <w:rFonts w:ascii="Times New Roman" w:hAnsi="Times New Roman" w:cs="Times New Roman"/>
+          <w:b/>
+          <w:sz w:val="24"/>
+          <w:szCs w:val="24"/>
+          <w:lang w:val="en-US"/>
+        </w:rPr>
+        <w:t>2/06/2012 17:15</w:t>
       </w:r>
     </w:p>
     <w:p>
@@ -1061,7 +1081,45 @@
           <w:szCs w:val="20"/>
           <w:lang w:val="en-US"/>
         </w:rPr>
-        <w:t>usp_CapNhatSoLuongSVNhom_Error và usp_CapNhatSoLuongSVNhom_Fix: chỉnh lại set @Ketqua</w:t>
+        <w:t xml:space="preserve">usp_CapNhatSoLuongSVNhom_Error </w:t>
+      </w:r>
+      <w:r>
+        <w:rPr>
+          <w:rFonts w:ascii="Times New Roman" w:hAnsi="Times New Roman" w:cs="Times New Roman"/>
+          <w:sz w:val="24"/>
+          <w:szCs w:val="24"/>
+          <w:lang w:val="en-US"/>
+        </w:rPr>
+        <w:t>và</w:t>
+      </w:r>
+      <w:r>
+        <w:rPr>
+          <w:rFonts w:ascii="Courier New" w:hAnsi="Courier New" w:cs="Courier New"/>
+          <w:noProof/>
+          <w:sz w:val="20"/>
+          <w:szCs w:val="20"/>
+          <w:lang w:val="en-US"/>
+        </w:rPr>
+        <w:t xml:space="preserve"> usp_CapNhatSoLuongSVNhom_Fix: </w:t>
+      </w:r>
+      <w:r>
+        <w:rPr>
+          <w:rFonts w:ascii="Times New Roman" w:hAnsi="Times New Roman" w:cs="Times New Roman"/>
+          <w:sz w:val="24"/>
+          <w:szCs w:val="24"/>
+          <w:lang w:val="en-US"/>
+        </w:rPr>
+        <w:t>chỉnh lại</w:t>
+      </w:r>
+      <w:r>
+        <w:rPr>
+          <w:rFonts w:ascii="Courier New" w:hAnsi="Courier New" w:cs="Courier New"/>
+          <w:noProof/>
+          <w:sz w:val="20"/>
+          <w:szCs w:val="20"/>
+          <w:lang w:val="en-US"/>
+        </w:rPr>
+        <w:t xml:space="preserve"> set @Ketqua</w:t>
       </w:r>
     </w:p>
     <w:p>
@@ -1087,7 +1145,27 @@
           <w:szCs w:val="24"/>
           <w:lang w:val="en-US"/>
         </w:rPr>
-        <w:t>0812506 – 2/06/2012 21:25</w:t>
+        <w:t xml:space="preserve">0812506 – </w:t>
+      </w:r>
+      <w:r>
+        <w:rPr>
+          <w:rFonts w:ascii="Times New Roman" w:hAnsi="Times New Roman" w:cs="Times New Roman"/>
+          <w:b/>
+          <w:sz w:val="24"/>
+          <w:szCs w:val="24"/>
+          <w:lang w:val="en-US"/>
+        </w:rPr>
+        <w:t>0</w:t>
+      </w:r>
+      <w:r>
+        <w:rPr>
+          <w:rFonts w:ascii="Times New Roman" w:hAnsi="Times New Roman" w:cs="Times New Roman"/>
+          <w:b/>
+          <w:sz w:val="24"/>
+          <w:szCs w:val="24"/>
+          <w:lang w:val="en-US"/>
+        </w:rPr>
+        <w:t>2/06/2012 21:25</w:t>
       </w:r>
     </w:p>
     <w:p>
@@ -1103,14 +1181,214 @@
       </w:pPr>
       <w:r>
         <w:rPr>
-          <w:rFonts w:ascii="Courier New" w:hAnsi="Courier New" w:cs="Courier New"/>
-          <w:noProof/>
-          <w:sz w:val="20"/>
-          <w:szCs w:val="20"/>
-          <w:lang w:val="en-US"/>
-        </w:rPr>
-        <w:t>Chỉnh lại set @MonHoc trong usp_CapNhatSoLuongSVNhom_Error và usp_CapNhatSoLuongSVNhom_Fix</w:t>
-      </w:r>
+          <w:rFonts w:ascii="Times New Roman" w:hAnsi="Times New Roman" w:cs="Times New Roman"/>
+          <w:sz w:val="24"/>
+          <w:szCs w:val="24"/>
+          <w:lang w:val="en-US"/>
+        </w:rPr>
+        <w:t xml:space="preserve">Chỉnh lại </w:t>
+      </w:r>
+      <w:r>
+        <w:rPr>
+          <w:rFonts w:ascii="Courier New" w:hAnsi="Courier New" w:cs="Courier New"/>
+          <w:noProof/>
+          <w:sz w:val="20"/>
+          <w:szCs w:val="20"/>
+          <w:lang w:val="en-US"/>
+        </w:rPr>
+        <w:t xml:space="preserve">set @MonHoc trong usp_CapNhatSoLuongSVNhom_Error </w:t>
+      </w:r>
+      <w:r>
+        <w:rPr>
+          <w:rFonts w:ascii="Times New Roman" w:hAnsi="Times New Roman" w:cs="Times New Roman"/>
+          <w:sz w:val="24"/>
+          <w:szCs w:val="24"/>
+          <w:lang w:val="en-US"/>
+        </w:rPr>
+        <w:t>và</w:t>
+      </w:r>
+      <w:r>
+        <w:rPr>
+          <w:rFonts w:ascii="Courier New" w:hAnsi="Courier New" w:cs="Courier New"/>
+          <w:noProof/>
+          <w:sz w:val="20"/>
+          <w:szCs w:val="20"/>
+          <w:lang w:val="en-US"/>
+        </w:rPr>
+        <w:t xml:space="preserve"> usp_CapNhatSoLuongSVNhom_Fix</w:t>
+      </w:r>
+    </w:p>
+    <w:p>
+      <w:pPr>
+        <w:pStyle w:val="ListParagraph"/>
+        <w:numPr>
+          <w:ilvl w:val="0"/>
+          <w:numId w:val="1"/>
+        </w:numPr>
+        <w:rPr>
+          <w:rFonts w:ascii="Times New Roman" w:hAnsi="Times New Roman" w:cs="Times New Roman"/>
+          <w:b/>
+          <w:sz w:val="24"/>
+          <w:szCs w:val="24"/>
+          <w:lang w:val="en-US"/>
+        </w:rPr>
+      </w:pPr>
+      <w:r>
+        <w:rPr>
+          <w:rFonts w:ascii="Times New Roman" w:hAnsi="Times New Roman" w:cs="Times New Roman"/>
+          <w:b/>
+          <w:sz w:val="24"/>
+          <w:szCs w:val="24"/>
+          <w:lang w:val="en-US"/>
+        </w:rPr>
+        <w:t>0812527</w:t>
+      </w:r>
+      <w:r>
+        <w:rPr>
+          <w:rFonts w:ascii="Times New Roman" w:hAnsi="Times New Roman" w:cs="Times New Roman"/>
+          <w:b/>
+          <w:sz w:val="24"/>
+          <w:szCs w:val="24"/>
+          <w:lang w:val="en-US"/>
+        </w:rPr>
+        <w:t xml:space="preserve"> – </w:t>
+      </w:r>
+      <w:r>
+        <w:rPr>
+          <w:rFonts w:ascii="Times New Roman" w:hAnsi="Times New Roman" w:cs="Times New Roman"/>
+          <w:b/>
+          <w:sz w:val="24"/>
+          <w:szCs w:val="24"/>
+          <w:lang w:val="en-US"/>
+        </w:rPr>
+        <w:t>0</w:t>
+      </w:r>
+      <w:r>
+        <w:rPr>
+          <w:rFonts w:ascii="Times New Roman" w:hAnsi="Times New Roman" w:cs="Times New Roman"/>
+          <w:b/>
+          <w:sz w:val="24"/>
+          <w:szCs w:val="24"/>
+          <w:lang w:val="en-US"/>
+        </w:rPr>
+        <w:t>3</w:t>
+      </w:r>
+      <w:r>
+        <w:rPr>
+          <w:rFonts w:ascii="Times New Roman" w:hAnsi="Times New Roman" w:cs="Times New Roman"/>
+          <w:b/>
+          <w:sz w:val="24"/>
+          <w:szCs w:val="24"/>
+          <w:lang w:val="en-US"/>
+        </w:rPr>
+        <w:t xml:space="preserve">/06/2012 </w:t>
+      </w:r>
+      <w:r>
+        <w:rPr>
+          <w:rFonts w:ascii="Times New Roman" w:hAnsi="Times New Roman" w:cs="Times New Roman"/>
+          <w:b/>
+          <w:sz w:val="24"/>
+          <w:szCs w:val="24"/>
+          <w:lang w:val="en-US"/>
+        </w:rPr>
+        <w:t>7:51</w:t>
+      </w:r>
+    </w:p>
+    <w:p>
+      <w:pPr>
+        <w:pStyle w:val="ListParagraph"/>
+        <w:numPr>
+          <w:ilvl w:val="0"/>
+          <w:numId w:val="2"/>
+        </w:numPr>
+        <w:ind w:left="1134" w:hanging="283"/>
+        <w:rPr>
+          <w:rFonts w:ascii="Times New Roman" w:hAnsi="Times New Roman" w:cs="Times New Roman"/>
+          <w:sz w:val="24"/>
+          <w:szCs w:val="24"/>
+          <w:lang w:val="en-US"/>
+        </w:rPr>
+      </w:pPr>
+      <w:r>
+        <w:rPr>
+          <w:rFonts w:ascii="Times New Roman" w:hAnsi="Times New Roman" w:cs="Times New Roman"/>
+          <w:sz w:val="24"/>
+          <w:szCs w:val="24"/>
+          <w:lang w:val="en-US"/>
+        </w:rPr>
+        <w:t>Thêm biến output cho store Đăng ký đồ án (cả error và fix) để tiện việc demo trên project.</w:t>
+      </w:r>
+    </w:p>
+    <w:p>
+      <w:pPr>
+        <w:pStyle w:val="ListParagraph"/>
+        <w:numPr>
+          <w:ilvl w:val="0"/>
+          <w:numId w:val="2"/>
+        </w:numPr>
+        <w:ind w:left="1134" w:hanging="283"/>
+        <w:rPr>
+          <w:rFonts w:ascii="Times New Roman" w:hAnsi="Times New Roman" w:cs="Times New Roman"/>
+          <w:sz w:val="24"/>
+          <w:szCs w:val="24"/>
+          <w:lang w:val="en-US"/>
+        </w:rPr>
+      </w:pPr>
+      <w:r>
+        <w:rPr>
+          <w:rFonts w:ascii="Times New Roman" w:hAnsi="Times New Roman" w:cs="Times New Roman"/>
+          <w:sz w:val="24"/>
+          <w:szCs w:val="24"/>
+          <w:lang w:val="en-US"/>
+        </w:rPr>
+        <w:t>Đã sửa lỗi 1 ký tự output (cần thiết lập kiểu dữ liệu SQL)</w:t>
+      </w:r>
+      <w:r>
+        <w:rPr>
+          <w:rFonts w:ascii="Times New Roman" w:hAnsi="Times New Roman" w:cs="Times New Roman"/>
+          <w:sz w:val="24"/>
+          <w:szCs w:val="24"/>
+          <w:lang w:val="en-US"/>
+        </w:rPr>
+        <w:t xml:space="preserve"> trong project</w:t>
+      </w:r>
+      <w:r>
+        <w:rPr>
+          <w:rFonts w:ascii="Times New Roman" w:hAnsi="Times New Roman" w:cs="Times New Roman"/>
+          <w:sz w:val="24"/>
+          <w:szCs w:val="24"/>
+          <w:lang w:val="en-US"/>
+        </w:rPr>
+        <w:t>.</w:t>
+      </w:r>
+    </w:p>
+    <w:p>
+      <w:pPr>
+        <w:pStyle w:val="ListParagraph"/>
+        <w:numPr>
+          <w:ilvl w:val="0"/>
+          <w:numId w:val="1"/>
+        </w:numPr>
+        <w:rPr>
+          <w:rFonts w:ascii="Times New Roman" w:hAnsi="Times New Roman" w:cs="Times New Roman"/>
+          <w:b/>
+          <w:sz w:val="24"/>
+          <w:szCs w:val="24"/>
+          <w:lang w:val="en-US"/>
+        </w:rPr>
+      </w:pPr>
+    </w:p>
+    <w:p>
+      <w:pPr>
+        <w:ind w:left="1080"/>
+        <w:rPr>
+          <w:rFonts w:ascii="Courier New" w:hAnsi="Courier New" w:cs="Courier New"/>
+          <w:noProof/>
+          <w:sz w:val="20"/>
+          <w:szCs w:val="20"/>
+          <w:lang w:val="en-US"/>
+        </w:rPr>
+      </w:pPr>
     </w:p>
     <w:sectPr>
       <w:pgSz w:w="12240" w:h="15840"/>

</xml_diff>